<commit_message>
Update Data Collection User Manual for Release 2.11
</commit_message>
<xml_diff>
--- a/Manuals/2.11.0/BEXIS2110_DataCollection_UserGuide.docx
+++ b/Manuals/2.11.0/BEXIS2110_DataCollection_UserGuide.docx
@@ -23,8 +23,6 @@
         </w:rPr>
         <w:t xml:space="preserve"> 2.11</w:t>
       </w:r>
-      <w:bookmarkStart w:id="0" w:name="_GoBack"/>
-      <w:bookmarkEnd w:id="0"/>
       <w:r>
         <w:rPr>
           <w:lang w:val="en-US"/>
@@ -406,6 +404,7 @@
           <w:rStyle w:val="SubtleEmphasis"/>
           <w:rFonts w:cs="Arial"/>
           <w:i w:val="0"/>
+          <w:lang w:val="en-US"/>
         </w:rPr>
       </w:pPr>
       <w:r>
@@ -419,6 +418,7 @@
           <w:rStyle w:val="SubtleEmphasis"/>
           <w:rFonts w:cs="Arial"/>
           <w:i w:val="0"/>
+          <w:lang w:val="en-US"/>
         </w:rPr>
         <w:t>Nafiseh Navabpour, Roman Gerlach, David Blaa</w:t>
       </w:r>
@@ -432,6 +432,7 @@
         <w:rPr>
           <w:rStyle w:val="IntenseEmphasis"/>
           <w:rFonts w:cs="Arial"/>
+          <w:lang w:val="en-US"/>
         </w:rPr>
       </w:pPr>
     </w:p>
@@ -444,12 +445,14 @@
         <w:rPr>
           <w:rStyle w:val="IntenseEmphasis"/>
           <w:rFonts w:cs="Arial"/>
+          <w:lang w:val="en-US"/>
         </w:rPr>
       </w:pPr>
       <w:r>
         <w:rPr>
           <w:rStyle w:val="IntenseEmphasis"/>
           <w:rFonts w:cs="Arial"/>
+          <w:lang w:val="en-US"/>
         </w:rPr>
         <w:t>Contact</w:t>
       </w:r>
@@ -465,6 +468,7 @@
           <w:rStyle w:val="SubtleEmphasis"/>
           <w:rFonts w:cs="Arial"/>
           <w:i w:val="0"/>
+          <w:lang w:val="en-US"/>
         </w:rPr>
       </w:pPr>
       <w:r>
@@ -472,6 +476,7 @@
           <w:rStyle w:val="SubtleEmphasis"/>
           <w:rFonts w:cs="Arial"/>
           <w:i w:val="0"/>
+          <w:lang w:val="en-US"/>
         </w:rPr>
         <w:t>Website:</w:t>
       </w:r>
@@ -480,6 +485,7 @@
           <w:rStyle w:val="SubtleEmphasis"/>
           <w:rFonts w:cs="Arial"/>
           <w:i w:val="0"/>
+          <w:lang w:val="en-US"/>
         </w:rPr>
         <w:tab/>
       </w:r>
@@ -488,6 +494,7 @@
           <w:rPr>
             <w:rStyle w:val="Hyperlink"/>
             <w:rFonts w:cs="Arial"/>
+            <w:lang w:val="en-US"/>
           </w:rPr>
           <w:t>http://bexis2.uni-jena.de</w:t>
         </w:r>
@@ -861,6 +868,7 @@
           <w:tab w:val="right" w:leader="dot" w:pos="9062"/>
         </w:tabs>
         <w:rPr>
+          <w:rFonts w:asciiTheme="minorHAnsi" w:eastAsiaTheme="minorEastAsia" w:hAnsiTheme="minorHAnsi" w:cstheme="minorBidi"/>
           <w:noProof/>
         </w:rPr>
       </w:pPr>
@@ -873,7 +881,7 @@
       <w:r>
         <w:fldChar w:fldCharType="separate"/>
       </w:r>
-      <w:hyperlink w:anchor="_Toc468355749" w:history="1">
+      <w:hyperlink w:anchor="_Toc492365909" w:history="1">
         <w:r>
           <w:rPr>
             <w:rStyle w:val="Hyperlink"/>
@@ -884,6 +892,7 @@
         </w:r>
         <w:r>
           <w:rPr>
+            <w:rFonts w:asciiTheme="minorHAnsi" w:eastAsiaTheme="minorEastAsia" w:hAnsiTheme="minorHAnsi" w:cstheme="minorBidi"/>
             <w:noProof/>
           </w:rPr>
           <w:tab/>
@@ -915,7 +924,7 @@
             <w:noProof/>
             <w:webHidden/>
           </w:rPr>
-          <w:instrText xml:space="preserve"> PAGEREF _Toc468355749 \h </w:instrText>
+          <w:instrText xml:space="preserve"> PAGEREF _Toc492365909 \h </w:instrText>
         </w:r>
         <w:r>
           <w:rPr>
@@ -954,10 +963,11 @@
           <w:tab w:val="right" w:leader="dot" w:pos="9062"/>
         </w:tabs>
         <w:rPr>
+          <w:rFonts w:asciiTheme="minorHAnsi" w:eastAsiaTheme="minorEastAsia" w:hAnsiTheme="minorHAnsi" w:cstheme="minorBidi"/>
           <w:noProof/>
         </w:rPr>
       </w:pPr>
-      <w:hyperlink w:anchor="_Toc468355750" w:history="1">
+      <w:hyperlink w:anchor="_Toc492365910" w:history="1">
         <w:r>
           <w:rPr>
             <w:rStyle w:val="Hyperlink"/>
@@ -968,6 +978,7 @@
         </w:r>
         <w:r>
           <w:rPr>
+            <w:rFonts w:asciiTheme="minorHAnsi" w:eastAsiaTheme="minorEastAsia" w:hAnsiTheme="minorHAnsi" w:cstheme="minorBidi"/>
             <w:noProof/>
           </w:rPr>
           <w:tab/>
@@ -999,7 +1010,7 @@
             <w:noProof/>
             <w:webHidden/>
           </w:rPr>
-          <w:instrText xml:space="preserve"> PAGEREF _Toc468355750 \h </w:instrText>
+          <w:instrText xml:space="preserve"> PAGEREF _Toc492365910 \h </w:instrText>
         </w:r>
         <w:r>
           <w:rPr>
@@ -1038,10 +1049,11 @@
           <w:tab w:val="right" w:leader="dot" w:pos="9062"/>
         </w:tabs>
         <w:rPr>
+          <w:rFonts w:asciiTheme="minorHAnsi" w:eastAsiaTheme="minorEastAsia" w:hAnsiTheme="minorHAnsi" w:cstheme="minorBidi"/>
           <w:noProof/>
         </w:rPr>
       </w:pPr>
-      <w:hyperlink w:anchor="_Toc468355751" w:history="1">
+      <w:hyperlink w:anchor="_Toc492365911" w:history="1">
         <w:r>
           <w:rPr>
             <w:rStyle w:val="Hyperlink"/>
@@ -1052,6 +1064,7 @@
         </w:r>
         <w:r>
           <w:rPr>
+            <w:rFonts w:asciiTheme="minorHAnsi" w:eastAsiaTheme="minorEastAsia" w:hAnsiTheme="minorHAnsi" w:cstheme="minorBidi"/>
             <w:noProof/>
           </w:rPr>
           <w:tab/>
@@ -1090,7 +1103,7 @@
             <w:noProof/>
             <w:webHidden/>
           </w:rPr>
-          <w:instrText xml:space="preserve"> PAGEREF _Toc468355751 \h </w:instrText>
+          <w:instrText xml:space="preserve"> PAGEREF _Toc492365911 \h </w:instrText>
         </w:r>
         <w:r>
           <w:rPr>
@@ -1129,10 +1142,11 @@
           <w:tab w:val="right" w:leader="dot" w:pos="9062"/>
         </w:tabs>
         <w:rPr>
+          <w:rFonts w:asciiTheme="minorHAnsi" w:eastAsiaTheme="minorEastAsia" w:hAnsiTheme="minorHAnsi" w:cstheme="minorBidi"/>
           <w:noProof/>
         </w:rPr>
       </w:pPr>
-      <w:hyperlink w:anchor="_Toc468355752" w:history="1">
+      <w:hyperlink w:anchor="_Toc492365912" w:history="1">
         <w:r>
           <w:rPr>
             <w:rStyle w:val="Hyperlink"/>
@@ -1143,6 +1157,7 @@
         </w:r>
         <w:r>
           <w:rPr>
+            <w:rFonts w:asciiTheme="minorHAnsi" w:eastAsiaTheme="minorEastAsia" w:hAnsiTheme="minorHAnsi" w:cstheme="minorBidi"/>
             <w:noProof/>
           </w:rPr>
           <w:tab/>
@@ -1174,7 +1189,7 @@
             <w:noProof/>
             <w:webHidden/>
           </w:rPr>
-          <w:instrText xml:space="preserve"> PAGEREF _Toc468355752 \h </w:instrText>
+          <w:instrText xml:space="preserve"> PAGEREF _Toc492365912 \h </w:instrText>
         </w:r>
         <w:r>
           <w:rPr>
@@ -1213,10 +1228,11 @@
           <w:tab w:val="right" w:leader="dot" w:pos="9062"/>
         </w:tabs>
         <w:rPr>
+          <w:rFonts w:asciiTheme="minorHAnsi" w:eastAsiaTheme="minorEastAsia" w:hAnsiTheme="minorHAnsi" w:cstheme="minorBidi"/>
           <w:noProof/>
         </w:rPr>
       </w:pPr>
-      <w:hyperlink w:anchor="_Toc468355753" w:history="1">
+      <w:hyperlink w:anchor="_Toc492365913" w:history="1">
         <w:r>
           <w:rPr>
             <w:rStyle w:val="Hyperlink"/>
@@ -1227,6 +1243,7 @@
         </w:r>
         <w:r>
           <w:rPr>
+            <w:rFonts w:asciiTheme="minorHAnsi" w:eastAsiaTheme="minorEastAsia" w:hAnsiTheme="minorHAnsi" w:cstheme="minorBidi"/>
             <w:noProof/>
           </w:rPr>
           <w:tab/>
@@ -1258,7 +1275,7 @@
             <w:noProof/>
             <w:webHidden/>
           </w:rPr>
-          <w:instrText xml:space="preserve"> PAGEREF _Toc468355753 \h </w:instrText>
+          <w:instrText xml:space="preserve"> PAGEREF _Toc492365913 \h </w:instrText>
         </w:r>
         <w:r>
           <w:rPr>
@@ -1297,10 +1314,11 @@
           <w:tab w:val="right" w:leader="dot" w:pos="9062"/>
         </w:tabs>
         <w:rPr>
+          <w:rFonts w:asciiTheme="minorHAnsi" w:eastAsiaTheme="minorEastAsia" w:hAnsiTheme="minorHAnsi" w:cstheme="minorBidi"/>
           <w:noProof/>
         </w:rPr>
       </w:pPr>
-      <w:hyperlink w:anchor="_Toc468355754" w:history="1">
+      <w:hyperlink w:anchor="_Toc492365914" w:history="1">
         <w:r>
           <w:rPr>
             <w:rStyle w:val="Hyperlink"/>
@@ -1311,6 +1329,7 @@
         </w:r>
         <w:r>
           <w:rPr>
+            <w:rFonts w:asciiTheme="minorHAnsi" w:eastAsiaTheme="minorEastAsia" w:hAnsiTheme="minorHAnsi" w:cstheme="minorBidi"/>
             <w:noProof/>
           </w:rPr>
           <w:tab/>
@@ -1342,7 +1361,7 @@
             <w:noProof/>
             <w:webHidden/>
           </w:rPr>
-          <w:instrText xml:space="preserve"> PAGEREF _Toc468355754 \h </w:instrText>
+          <w:instrText xml:space="preserve"> PAGEREF _Toc492365914 \h </w:instrText>
         </w:r>
         <w:r>
           <w:rPr>
@@ -1381,10 +1400,11 @@
           <w:tab w:val="right" w:leader="dot" w:pos="9062"/>
         </w:tabs>
         <w:rPr>
+          <w:rFonts w:asciiTheme="minorHAnsi" w:eastAsiaTheme="minorEastAsia" w:hAnsiTheme="minorHAnsi" w:cstheme="minorBidi"/>
           <w:noProof/>
         </w:rPr>
       </w:pPr>
-      <w:hyperlink w:anchor="_Toc468355755" w:history="1">
+      <w:hyperlink w:anchor="_Toc492365915" w:history="1">
         <w:r>
           <w:rPr>
             <w:rStyle w:val="Hyperlink"/>
@@ -1395,6 +1415,7 @@
         </w:r>
         <w:r>
           <w:rPr>
+            <w:rFonts w:asciiTheme="minorHAnsi" w:eastAsiaTheme="minorEastAsia" w:hAnsiTheme="minorHAnsi" w:cstheme="minorBidi"/>
             <w:noProof/>
           </w:rPr>
           <w:tab/>
@@ -1426,7 +1447,7 @@
             <w:noProof/>
             <w:webHidden/>
           </w:rPr>
-          <w:instrText xml:space="preserve"> PAGEREF _Toc468355755 \h </w:instrText>
+          <w:instrText xml:space="preserve"> PAGEREF _Toc492365915 \h </w:instrText>
         </w:r>
         <w:r>
           <w:rPr>
@@ -1465,10 +1486,11 @@
           <w:tab w:val="right" w:leader="dot" w:pos="9062"/>
         </w:tabs>
         <w:rPr>
+          <w:rFonts w:asciiTheme="minorHAnsi" w:eastAsiaTheme="minorEastAsia" w:hAnsiTheme="minorHAnsi" w:cstheme="minorBidi"/>
           <w:noProof/>
         </w:rPr>
       </w:pPr>
-      <w:hyperlink w:anchor="_Toc468355756" w:history="1">
+      <w:hyperlink w:anchor="_Toc492365916" w:history="1">
         <w:r>
           <w:rPr>
             <w:rStyle w:val="Hyperlink"/>
@@ -1479,6 +1501,7 @@
         </w:r>
         <w:r>
           <w:rPr>
+            <w:rFonts w:asciiTheme="minorHAnsi" w:eastAsiaTheme="minorEastAsia" w:hAnsiTheme="minorHAnsi" w:cstheme="minorBidi"/>
             <w:noProof/>
           </w:rPr>
           <w:tab/>
@@ -1510,7 +1533,7 @@
             <w:noProof/>
             <w:webHidden/>
           </w:rPr>
-          <w:instrText xml:space="preserve"> PAGEREF _Toc468355756 \h </w:instrText>
+          <w:instrText xml:space="preserve"> PAGEREF _Toc492365916 \h </w:instrText>
         </w:r>
         <w:r>
           <w:rPr>
@@ -1549,10 +1572,11 @@
           <w:tab w:val="right" w:leader="dot" w:pos="9062"/>
         </w:tabs>
         <w:rPr>
+          <w:rFonts w:asciiTheme="minorHAnsi" w:eastAsiaTheme="minorEastAsia" w:hAnsiTheme="minorHAnsi" w:cstheme="minorBidi"/>
           <w:noProof/>
         </w:rPr>
       </w:pPr>
-      <w:hyperlink w:anchor="_Toc468355757" w:history="1">
+      <w:hyperlink w:anchor="_Toc492365917" w:history="1">
         <w:r>
           <w:rPr>
             <w:rStyle w:val="Hyperlink"/>
@@ -1563,6 +1587,7 @@
         </w:r>
         <w:r>
           <w:rPr>
+            <w:rFonts w:asciiTheme="minorHAnsi" w:eastAsiaTheme="minorEastAsia" w:hAnsiTheme="minorHAnsi" w:cstheme="minorBidi"/>
             <w:noProof/>
           </w:rPr>
           <w:tab/>
@@ -1594,7 +1619,7 @@
             <w:noProof/>
             <w:webHidden/>
           </w:rPr>
-          <w:instrText xml:space="preserve"> PAGEREF _Toc468355757 \h </w:instrText>
+          <w:instrText xml:space="preserve"> PAGEREF _Toc492365917 \h </w:instrText>
         </w:r>
         <w:r>
           <w:rPr>
@@ -1633,10 +1658,11 @@
           <w:tab w:val="right" w:leader="dot" w:pos="9062"/>
         </w:tabs>
         <w:rPr>
+          <w:rFonts w:asciiTheme="minorHAnsi" w:eastAsiaTheme="minorEastAsia" w:hAnsiTheme="minorHAnsi" w:cstheme="minorBidi"/>
           <w:noProof/>
         </w:rPr>
       </w:pPr>
-      <w:hyperlink w:anchor="_Toc468355758" w:history="1">
+      <w:hyperlink w:anchor="_Toc492365918" w:history="1">
         <w:r>
           <w:rPr>
             <w:rStyle w:val="Hyperlink"/>
@@ -1647,6 +1673,7 @@
         </w:r>
         <w:r>
           <w:rPr>
+            <w:rFonts w:asciiTheme="minorHAnsi" w:eastAsiaTheme="minorEastAsia" w:hAnsiTheme="minorHAnsi" w:cstheme="minorBidi"/>
             <w:noProof/>
           </w:rPr>
           <w:tab/>
@@ -1678,7 +1705,7 @@
             <w:noProof/>
             <w:webHidden/>
           </w:rPr>
-          <w:instrText xml:space="preserve"> PAGEREF _Toc468355758 \h </w:instrText>
+          <w:instrText xml:space="preserve"> PAGEREF _Toc492365918 \h </w:instrText>
         </w:r>
         <w:r>
           <w:rPr>
@@ -1717,10 +1744,11 @@
           <w:tab w:val="right" w:leader="dot" w:pos="9062"/>
         </w:tabs>
         <w:rPr>
+          <w:rFonts w:asciiTheme="minorHAnsi" w:eastAsiaTheme="minorEastAsia" w:hAnsiTheme="minorHAnsi" w:cstheme="minorBidi"/>
           <w:noProof/>
         </w:rPr>
       </w:pPr>
-      <w:hyperlink w:anchor="_Toc468355759" w:history="1">
+      <w:hyperlink w:anchor="_Toc492365919" w:history="1">
         <w:r>
           <w:rPr>
             <w:rStyle w:val="Hyperlink"/>
@@ -1731,6 +1759,7 @@
         </w:r>
         <w:r>
           <w:rPr>
+            <w:rFonts w:asciiTheme="minorHAnsi" w:eastAsiaTheme="minorEastAsia" w:hAnsiTheme="minorHAnsi" w:cstheme="minorBidi"/>
             <w:noProof/>
           </w:rPr>
           <w:tab/>
@@ -1762,7 +1791,7 @@
             <w:noProof/>
             <w:webHidden/>
           </w:rPr>
-          <w:instrText xml:space="preserve"> PAGEREF _Toc468355759 \h </w:instrText>
+          <w:instrText xml:space="preserve"> PAGEREF _Toc492365919 \h </w:instrText>
         </w:r>
         <w:r>
           <w:rPr>
@@ -1801,10 +1830,11 @@
           <w:tab w:val="right" w:leader="dot" w:pos="9062"/>
         </w:tabs>
         <w:rPr>
+          <w:rFonts w:asciiTheme="minorHAnsi" w:eastAsiaTheme="minorEastAsia" w:hAnsiTheme="minorHAnsi" w:cstheme="minorBidi"/>
           <w:noProof/>
         </w:rPr>
       </w:pPr>
-      <w:hyperlink w:anchor="_Toc468355760" w:history="1">
+      <w:hyperlink w:anchor="_Toc492365920" w:history="1">
         <w:r>
           <w:rPr>
             <w:rStyle w:val="Hyperlink"/>
@@ -1815,6 +1845,7 @@
         </w:r>
         <w:r>
           <w:rPr>
+            <w:rFonts w:asciiTheme="minorHAnsi" w:eastAsiaTheme="minorEastAsia" w:hAnsiTheme="minorHAnsi" w:cstheme="minorBidi"/>
             <w:noProof/>
           </w:rPr>
           <w:tab/>
@@ -1846,7 +1877,7 @@
             <w:noProof/>
             <w:webHidden/>
           </w:rPr>
-          <w:instrText xml:space="preserve"> PAGEREF _Toc468355760 \h </w:instrText>
+          <w:instrText xml:space="preserve"> PAGEREF _Toc492365920 \h </w:instrText>
         </w:r>
         <w:r>
           <w:rPr>
@@ -1885,10 +1916,11 @@
           <w:tab w:val="right" w:leader="dot" w:pos="9062"/>
         </w:tabs>
         <w:rPr>
+          <w:rFonts w:asciiTheme="minorHAnsi" w:eastAsiaTheme="minorEastAsia" w:hAnsiTheme="minorHAnsi" w:cstheme="minorBidi"/>
           <w:noProof/>
         </w:rPr>
       </w:pPr>
-      <w:hyperlink w:anchor="_Toc468355761" w:history="1">
+      <w:hyperlink w:anchor="_Toc492365921" w:history="1">
         <w:r>
           <w:rPr>
             <w:rStyle w:val="Hyperlink"/>
@@ -1899,6 +1931,7 @@
         </w:r>
         <w:r>
           <w:rPr>
+            <w:rFonts w:asciiTheme="minorHAnsi" w:eastAsiaTheme="minorEastAsia" w:hAnsiTheme="minorHAnsi" w:cstheme="minorBidi"/>
             <w:noProof/>
           </w:rPr>
           <w:tab/>
@@ -1930,7 +1963,7 @@
             <w:noProof/>
             <w:webHidden/>
           </w:rPr>
-          <w:instrText xml:space="preserve"> PAGEREF _Toc468355761 \h </w:instrText>
+          <w:instrText xml:space="preserve"> PAGEREF _Toc492365921 \h </w:instrText>
         </w:r>
         <w:r>
           <w:rPr>
@@ -1969,10 +2002,11 @@
           <w:tab w:val="right" w:leader="dot" w:pos="9062"/>
         </w:tabs>
         <w:rPr>
+          <w:rFonts w:asciiTheme="minorHAnsi" w:eastAsiaTheme="minorEastAsia" w:hAnsiTheme="minorHAnsi" w:cstheme="minorBidi"/>
           <w:noProof/>
         </w:rPr>
       </w:pPr>
-      <w:hyperlink w:anchor="_Toc468355762" w:history="1">
+      <w:hyperlink w:anchor="_Toc492365922" w:history="1">
         <w:r>
           <w:rPr>
             <w:rStyle w:val="Hyperlink"/>
@@ -1983,6 +2017,7 @@
         </w:r>
         <w:r>
           <w:rPr>
+            <w:rFonts w:asciiTheme="minorHAnsi" w:eastAsiaTheme="minorEastAsia" w:hAnsiTheme="minorHAnsi" w:cstheme="minorBidi"/>
             <w:noProof/>
           </w:rPr>
           <w:tab/>
@@ -2014,7 +2049,7 @@
             <w:noProof/>
             <w:webHidden/>
           </w:rPr>
-          <w:instrText xml:space="preserve"> PAGEREF _Toc468355762 \h </w:instrText>
+          <w:instrText xml:space="preserve"> PAGEREF _Toc492365922 \h </w:instrText>
         </w:r>
         <w:r>
           <w:rPr>
@@ -2053,10 +2088,11 @@
           <w:tab w:val="right" w:leader="dot" w:pos="9062"/>
         </w:tabs>
         <w:rPr>
+          <w:rFonts w:asciiTheme="minorHAnsi" w:eastAsiaTheme="minorEastAsia" w:hAnsiTheme="minorHAnsi" w:cstheme="minorBidi"/>
           <w:noProof/>
         </w:rPr>
       </w:pPr>
-      <w:hyperlink w:anchor="_Toc468355763" w:history="1">
+      <w:hyperlink w:anchor="_Toc492365923" w:history="1">
         <w:r>
           <w:rPr>
             <w:rStyle w:val="Hyperlink"/>
@@ -2067,6 +2103,7 @@
         </w:r>
         <w:r>
           <w:rPr>
+            <w:rFonts w:asciiTheme="minorHAnsi" w:eastAsiaTheme="minorEastAsia" w:hAnsiTheme="minorHAnsi" w:cstheme="minorBidi"/>
             <w:noProof/>
           </w:rPr>
           <w:tab/>
@@ -2098,7 +2135,7 @@
             <w:noProof/>
             <w:webHidden/>
           </w:rPr>
-          <w:instrText xml:space="preserve"> PAGEREF _Toc468355763 \h </w:instrText>
+          <w:instrText xml:space="preserve"> PAGEREF _Toc492365923 \h </w:instrText>
         </w:r>
         <w:r>
           <w:rPr>
@@ -2137,10 +2174,11 @@
           <w:tab w:val="right" w:leader="dot" w:pos="9062"/>
         </w:tabs>
         <w:rPr>
+          <w:rFonts w:asciiTheme="minorHAnsi" w:eastAsiaTheme="minorEastAsia" w:hAnsiTheme="minorHAnsi" w:cstheme="minorBidi"/>
           <w:noProof/>
         </w:rPr>
       </w:pPr>
-      <w:hyperlink w:anchor="_Toc468355764" w:history="1">
+      <w:hyperlink w:anchor="_Toc492365924" w:history="1">
         <w:r>
           <w:rPr>
             <w:rStyle w:val="Hyperlink"/>
@@ -2150,6 +2188,7 @@
         </w:r>
         <w:r>
           <w:rPr>
+            <w:rFonts w:asciiTheme="minorHAnsi" w:eastAsiaTheme="minorEastAsia" w:hAnsiTheme="minorHAnsi" w:cstheme="minorBidi"/>
             <w:noProof/>
           </w:rPr>
           <w:tab/>
@@ -2180,7 +2219,7 @@
             <w:noProof/>
             <w:webHidden/>
           </w:rPr>
-          <w:instrText xml:space="preserve"> PAGEREF _Toc468355764 \h </w:instrText>
+          <w:instrText xml:space="preserve"> PAGEREF _Toc492365924 \h </w:instrText>
         </w:r>
         <w:r>
           <w:rPr>
@@ -2219,10 +2258,11 @@
           <w:tab w:val="right" w:leader="dot" w:pos="9062"/>
         </w:tabs>
         <w:rPr>
+          <w:rFonts w:asciiTheme="minorHAnsi" w:eastAsiaTheme="minorEastAsia" w:hAnsiTheme="minorHAnsi" w:cstheme="minorBidi"/>
           <w:noProof/>
         </w:rPr>
       </w:pPr>
-      <w:hyperlink w:anchor="_Toc468355765" w:history="1">
+      <w:hyperlink w:anchor="_Toc492365925" w:history="1">
         <w:r>
           <w:rPr>
             <w:rStyle w:val="Hyperlink"/>
@@ -2233,6 +2273,7 @@
         </w:r>
         <w:r>
           <w:rPr>
+            <w:rFonts w:asciiTheme="minorHAnsi" w:eastAsiaTheme="minorEastAsia" w:hAnsiTheme="minorHAnsi" w:cstheme="minorBidi"/>
             <w:noProof/>
           </w:rPr>
           <w:tab/>
@@ -2264,7 +2305,7 @@
             <w:noProof/>
             <w:webHidden/>
           </w:rPr>
-          <w:instrText xml:space="preserve"> PAGEREF _Toc468355765 \h </w:instrText>
+          <w:instrText xml:space="preserve"> PAGEREF _Toc492365925 \h </w:instrText>
         </w:r>
         <w:r>
           <w:rPr>
@@ -2303,10 +2344,11 @@
           <w:tab w:val="right" w:leader="dot" w:pos="9062"/>
         </w:tabs>
         <w:rPr>
+          <w:rFonts w:asciiTheme="minorHAnsi" w:eastAsiaTheme="minorEastAsia" w:hAnsiTheme="minorHAnsi" w:cstheme="minorBidi"/>
           <w:noProof/>
         </w:rPr>
       </w:pPr>
-      <w:hyperlink w:anchor="_Toc468355766" w:history="1">
+      <w:hyperlink w:anchor="_Toc492365926" w:history="1">
         <w:r>
           <w:rPr>
             <w:rStyle w:val="Hyperlink"/>
@@ -2317,6 +2359,7 @@
         </w:r>
         <w:r>
           <w:rPr>
+            <w:rFonts w:asciiTheme="minorHAnsi" w:eastAsiaTheme="minorEastAsia" w:hAnsiTheme="minorHAnsi" w:cstheme="minorBidi"/>
             <w:noProof/>
           </w:rPr>
           <w:tab/>
@@ -2348,7 +2391,7 @@
             <w:noProof/>
             <w:webHidden/>
           </w:rPr>
-          <w:instrText xml:space="preserve"> PAGEREF _Toc468355766 \h </w:instrText>
+          <w:instrText xml:space="preserve"> PAGEREF _Toc492365926 \h </w:instrText>
         </w:r>
         <w:r>
           <w:rPr>
@@ -2387,10 +2430,11 @@
           <w:tab w:val="right" w:leader="dot" w:pos="9062"/>
         </w:tabs>
         <w:rPr>
+          <w:rFonts w:asciiTheme="minorHAnsi" w:eastAsiaTheme="minorEastAsia" w:hAnsiTheme="minorHAnsi" w:cstheme="minorBidi"/>
           <w:noProof/>
         </w:rPr>
       </w:pPr>
-      <w:hyperlink w:anchor="_Toc468355767" w:history="1">
+      <w:hyperlink w:anchor="_Toc492365927" w:history="1">
         <w:r>
           <w:rPr>
             <w:rStyle w:val="Hyperlink"/>
@@ -2401,6 +2445,7 @@
         </w:r>
         <w:r>
           <w:rPr>
+            <w:rFonts w:asciiTheme="minorHAnsi" w:eastAsiaTheme="minorEastAsia" w:hAnsiTheme="minorHAnsi" w:cstheme="minorBidi"/>
             <w:noProof/>
           </w:rPr>
           <w:tab/>
@@ -2432,7 +2477,7 @@
             <w:noProof/>
             <w:webHidden/>
           </w:rPr>
-          <w:instrText xml:space="preserve"> PAGEREF _Toc468355767 \h </w:instrText>
+          <w:instrText xml:space="preserve"> PAGEREF _Toc492365927 \h </w:instrText>
         </w:r>
         <w:r>
           <w:rPr>
@@ -2471,10 +2516,11 @@
           <w:tab w:val="right" w:leader="dot" w:pos="9062"/>
         </w:tabs>
         <w:rPr>
+          <w:rFonts w:asciiTheme="minorHAnsi" w:eastAsiaTheme="minorEastAsia" w:hAnsiTheme="minorHAnsi" w:cstheme="minorBidi"/>
           <w:noProof/>
         </w:rPr>
       </w:pPr>
-      <w:hyperlink w:anchor="_Toc468355768" w:history="1">
+      <w:hyperlink w:anchor="_Toc492365928" w:history="1">
         <w:r>
           <w:rPr>
             <w:rStyle w:val="Hyperlink"/>
@@ -2485,6 +2531,7 @@
         </w:r>
         <w:r>
           <w:rPr>
+            <w:rFonts w:asciiTheme="minorHAnsi" w:eastAsiaTheme="minorEastAsia" w:hAnsiTheme="minorHAnsi" w:cstheme="minorBidi"/>
             <w:noProof/>
           </w:rPr>
           <w:tab/>
@@ -2515,7 +2562,7 @@
             <w:noProof/>
             <w:webHidden/>
           </w:rPr>
-          <w:instrText xml:space="preserve"> PAGEREF _Toc468355768 \h </w:instrText>
+          <w:instrText xml:space="preserve"> PAGEREF _Toc492365928 \h </w:instrText>
         </w:r>
         <w:r>
           <w:rPr>
@@ -2572,7 +2619,7 @@
         </w:rPr>
         <w:br w:type="page"/>
       </w:r>
-      <w:bookmarkStart w:id="1" w:name="_Toc468355749"/>
+      <w:bookmarkStart w:id="0" w:name="_Toc492365909"/>
       <w:r>
         <w:rPr>
           <w:lang w:val="en-US"/>
@@ -2580,7 +2627,7 @@
         <w:lastRenderedPageBreak/>
         <w:t>Overview</w:t>
       </w:r>
-      <w:bookmarkEnd w:id="1"/>
+      <w:bookmarkEnd w:id="0"/>
     </w:p>
     <w:p>
       <w:pPr>
@@ -2600,7 +2647,19 @@
         <w:rPr>
           <w:lang w:val="en-US"/>
         </w:rPr>
-        <w:t>The Data Collection Module provides tools to create new datasets, enter metadata, upload data to the system, and import metadata structures (i.e. schemas). There are three workflows</w:t>
+        <w:t xml:space="preserve">The Data Collection Module provides tools to create new datasets, enter metadata, upload data to the system, and import metadata structures (i.e. schemas). There are </w:t>
+      </w:r>
+      <w:r>
+        <w:rPr>
+          <w:lang w:val="en-US"/>
+        </w:rPr>
+        <w:t>some</w:t>
+      </w:r>
+      <w:r>
+        <w:rPr>
+          <w:lang w:val="en-US"/>
+        </w:rPr>
+        <w:t xml:space="preserve"> workflows</w:t>
       </w:r>
       <w:r>
         <w:rPr>
@@ -2637,7 +2696,13 @@
         <w:rPr>
           <w:lang w:val="en-US"/>
         </w:rPr>
-        <w:t xml:space="preserve"> and one in</w:t>
+        <w:t xml:space="preserve"> and also</w:t>
+      </w:r>
+      <w:r>
+        <w:rPr>
+          <w:lang w:val="en-US"/>
+        </w:rPr>
+        <w:t xml:space="preserve"> in</w:t>
       </w:r>
       <w:r>
         <w:rPr>
@@ -2669,7 +2734,7 @@
       <w:pPr>
         <w:numPr>
           <w:ilvl w:val="0"/>
-          <w:numId w:val="18"/>
+          <w:numId w:val="19"/>
         </w:numPr>
         <w:rPr>
           <w:lang w:val="en-US"/>
@@ -2685,39 +2750,20 @@
         <w:rPr>
           <w:lang w:val="en-US"/>
         </w:rPr>
-        <w:t xml:space="preserve">a </w:t>
-      </w:r>
-      <w:r>
-        <w:rPr>
-          <w:lang w:val="en-US"/>
-        </w:rPr>
-        <w:t>dataset</w:t>
-      </w:r>
-      <w:r>
-        <w:rPr>
-          <w:lang w:val="en-US"/>
-        </w:rPr>
-        <w:t xml:space="preserve"> </w:t>
-      </w:r>
-      <w:r>
-        <w:rPr>
-          <w:lang w:val="en-US"/>
-        </w:rPr>
-        <w:t>(</w:t>
-      </w:r>
-      <w:r>
-        <w:rPr>
-          <w:bCs/>
-          <w:lang w:val="en-US"/>
-        </w:rPr>
-        <w:t>Collect)</w:t>
+        <w:t>D</w:t>
+      </w:r>
+      <w:r>
+        <w:rPr>
+          <w:lang w:val="en-US"/>
+        </w:rPr>
+        <w:t>ataset</w:t>
       </w:r>
     </w:p>
     <w:p>
       <w:pPr>
         <w:numPr>
           <w:ilvl w:val="0"/>
-          <w:numId w:val="18"/>
+          <w:numId w:val="19"/>
         </w:numPr>
         <w:rPr>
           <w:lang w:val="en-US"/>
@@ -2727,33 +2773,14 @@
         <w:rPr>
           <w:lang w:val="en-US"/>
         </w:rPr>
-        <w:t>Upload data to a dataset</w:t>
-      </w:r>
-      <w:r>
-        <w:rPr>
-          <w:lang w:val="en-US"/>
-        </w:rPr>
-        <w:t xml:space="preserve"> </w:t>
-      </w:r>
-      <w:r>
-        <w:rPr>
-          <w:lang w:val="en-US"/>
-        </w:rPr>
-        <w:t>(</w:t>
-      </w:r>
-      <w:r>
-        <w:rPr>
-          <w:bCs/>
-          <w:lang w:val="en-US"/>
-        </w:rPr>
-        <w:t>Collect)</w:t>
+        <w:t>Upload Data</w:t>
       </w:r>
     </w:p>
     <w:p>
       <w:pPr>
         <w:numPr>
           <w:ilvl w:val="0"/>
-          <w:numId w:val="18"/>
+          <w:numId w:val="19"/>
         </w:numPr>
         <w:rPr>
           <w:lang w:val="en-US"/>
@@ -2763,27 +2790,14 @@
         <w:rPr>
           <w:lang w:val="en-US"/>
         </w:rPr>
-        <w:t xml:space="preserve">Push big files to server </w:t>
-      </w:r>
-      <w:r>
-        <w:rPr>
-          <w:lang w:val="en-US"/>
-        </w:rPr>
-        <w:t>(</w:t>
-      </w:r>
-      <w:r>
-        <w:rPr>
-          <w:bCs/>
-          <w:lang w:val="en-US"/>
-        </w:rPr>
-        <w:t>Collect)</w:t>
+        <w:t>Push Big File</w:t>
       </w:r>
     </w:p>
     <w:p>
       <w:pPr>
         <w:numPr>
           <w:ilvl w:val="0"/>
-          <w:numId w:val="18"/>
+          <w:numId w:val="19"/>
         </w:numPr>
         <w:rPr>
           <w:lang w:val="en-US"/>
@@ -2793,27 +2807,24 @@
         <w:rPr>
           <w:lang w:val="en-US"/>
         </w:rPr>
-        <w:t xml:space="preserve">Import metadata structure </w:t>
-      </w:r>
-      <w:r>
-        <w:rPr>
-          <w:lang w:val="en-US"/>
-        </w:rPr>
-        <w:t>(</w:t>
-      </w:r>
-      <w:r>
-        <w:rPr>
-          <w:bCs/>
-          <w:lang w:val="en-US"/>
-        </w:rPr>
-        <w:t>Setup</w:t>
-      </w:r>
-      <w:r>
-        <w:rPr>
-          <w:bCs/>
-          <w:lang w:val="en-US"/>
-        </w:rPr>
-        <w:t>)</w:t>
+        <w:t>Manage Metadata Structure</w:t>
+      </w:r>
+    </w:p>
+    <w:p>
+      <w:pPr>
+        <w:numPr>
+          <w:ilvl w:val="0"/>
+          <w:numId w:val="19"/>
+        </w:numPr>
+        <w:rPr>
+          <w:lang w:val="en-US"/>
+        </w:rPr>
+      </w:pPr>
+      <w:r>
+        <w:rPr>
+          <w:lang w:val="en-US"/>
+        </w:rPr>
+        <w:t>Export Metadata</w:t>
       </w:r>
     </w:p>
     <w:p>
@@ -2835,14 +2846,20 @@
           <w:lang w:val="en-US"/>
         </w:rPr>
       </w:pPr>
-      <w:bookmarkStart w:id="2" w:name="_Toc468355750"/>
-      <w:r>
-        <w:rPr>
-          <w:lang w:val="en-US"/>
-        </w:rPr>
-        <w:t>Create a new dataset</w:t>
-      </w:r>
-      <w:bookmarkEnd w:id="2"/>
+      <w:bookmarkStart w:id="1" w:name="_Toc492365910"/>
+      <w:r>
+        <w:rPr>
+          <w:lang w:val="en-US"/>
+        </w:rPr>
+        <w:t>Create D</w:t>
+      </w:r>
+      <w:r>
+        <w:rPr>
+          <w:lang w:val="en-US"/>
+        </w:rPr>
+        <w:t>ataset</w:t>
+      </w:r>
+      <w:bookmarkEnd w:id="1"/>
     </w:p>
     <w:p>
       <w:pPr>
@@ -3111,7 +3128,7 @@
           <w:lang w:val="en-US" w:eastAsia="de-DE"/>
         </w:rPr>
       </w:pPr>
-      <w:bookmarkStart w:id="3" w:name="_Toc468355751"/>
+      <w:bookmarkStart w:id="2" w:name="_Toc492365911"/>
       <w:r>
         <w:rPr>
           <w:lang w:val="en-US"/>
@@ -3122,7 +3139,7 @@
       <w:r>
         <w:t>Dataset</w:t>
       </w:r>
-      <w:bookmarkEnd w:id="3"/>
+      <w:bookmarkEnd w:id="2"/>
     </w:p>
     <w:p>
       <w:pPr>
@@ -3290,18 +3307,37 @@
           <w:lang w:val="en-US"/>
         </w:rPr>
       </w:pPr>
-      <w:bookmarkStart w:id="4" w:name="_Toc468355752"/>
+      <w:bookmarkStart w:id="3" w:name="_Toc492365912"/>
       <w:r>
         <w:rPr>
           <w:lang w:val="en-US"/>
         </w:rPr>
         <w:t>Content</w:t>
       </w:r>
-      <w:bookmarkEnd w:id="4"/>
+      <w:bookmarkEnd w:id="3"/>
     </w:p>
     <w:p>
       <w:pPr>
         <w:jc w:val="both"/>
+        <w:rPr>
+          <w:lang w:val="en-US"/>
+        </w:rPr>
+      </w:pPr>
+      <w:r>
+        <w:rPr>
+          <w:lang w:val="en-US"/>
+        </w:rPr>
+        <w:t>The content</w:t>
+      </w:r>
+      <w:r>
+        <w:rPr>
+          <w:lang w:val="en-US"/>
+        </w:rPr>
+        <w:t xml:space="preserve"> area is where you enter metadata describing your dataset. The forms provided here may look different and contain different attributes depending on the metadata schema (structure) you have chosen in the first step. </w:t>
+      </w:r>
+    </w:p>
+    <w:p>
+      <w:pPr>
         <w:rPr>
           <w:lang w:val="en-US"/>
         </w:rPr>
@@ -3312,158 +3348,9 @@
           <w:lang w:eastAsia="de-DE"/>
         </w:rPr>
         <w:drawing>
-          <wp:anchor distT="0" distB="0" distL="114300" distR="114300" simplePos="0" relativeHeight="251657728" behindDoc="1" locked="0" layoutInCell="1" allowOverlap="1">
-            <wp:simplePos x="0" y="0"/>
-            <wp:positionH relativeFrom="column">
-              <wp:posOffset>168910</wp:posOffset>
-            </wp:positionH>
-            <wp:positionV relativeFrom="paragraph">
-              <wp:posOffset>584835</wp:posOffset>
-            </wp:positionV>
-            <wp:extent cx="3912870" cy="1361440"/>
-            <wp:effectExtent l="0" t="0" r="0" b="0"/>
-            <wp:wrapTight wrapText="bothSides">
-              <wp:wrapPolygon edited="0">
-                <wp:start x="0" y="0"/>
-                <wp:lineTo x="0" y="21157"/>
-                <wp:lineTo x="21453" y="21157"/>
-                <wp:lineTo x="21453" y="0"/>
-                <wp:lineTo x="0" y="0"/>
-              </wp:wrapPolygon>
-            </wp:wrapTight>
-            <wp:docPr id="43" name="Grafik 1"/>
-            <wp:cNvGraphicFramePr>
-              <a:graphicFrameLocks xmlns:a="http://schemas.openxmlformats.org/drawingml/2006/main" noChangeAspect="1"/>
-            </wp:cNvGraphicFramePr>
-            <a:graphic xmlns:a="http://schemas.openxmlformats.org/drawingml/2006/main">
-              <a:graphicData uri="http://schemas.openxmlformats.org/drawingml/2006/picture">
-                <pic:pic xmlns:pic="http://schemas.openxmlformats.org/drawingml/2006/picture">
-                  <pic:nvPicPr>
-                    <pic:cNvPr id="0" name="Grafik 1"/>
-                    <pic:cNvPicPr>
-                      <a:picLocks noChangeAspect="1" noChangeArrowheads="1"/>
-                    </pic:cNvPicPr>
-                  </pic:nvPicPr>
-                  <pic:blipFill>
-                    <a:blip r:embed="rId11">
-                      <a:extLst>
-                        <a:ext uri="{28A0092B-C50C-407E-A947-70E740481C1C}">
-                          <a14:useLocalDpi xmlns:a14="http://schemas.microsoft.com/office/drawing/2010/main" val="0"/>
-                        </a:ext>
-                      </a:extLst>
-                    </a:blip>
-                    <a:srcRect l="25354" t="6036" r="20653"/>
-                    <a:stretch>
-                      <a:fillRect/>
-                    </a:stretch>
-                  </pic:blipFill>
-                  <pic:spPr bwMode="auto">
-                    <a:xfrm>
-                      <a:off x="0" y="0"/>
-                      <a:ext cx="3912870" cy="1361440"/>
-                    </a:xfrm>
-                    <a:prstGeom prst="rect">
-                      <a:avLst/>
-                    </a:prstGeom>
-                    <a:noFill/>
-                  </pic:spPr>
-                </pic:pic>
-              </a:graphicData>
-            </a:graphic>
-            <wp14:sizeRelH relativeFrom="page">
-              <wp14:pctWidth>0</wp14:pctWidth>
-            </wp14:sizeRelH>
-            <wp14:sizeRelV relativeFrom="page">
-              <wp14:pctHeight>0</wp14:pctHeight>
-            </wp14:sizeRelV>
-          </wp:anchor>
-        </w:drawing>
-      </w:r>
-      <w:r>
-        <w:rPr>
-          <w:lang w:val="en-US"/>
-        </w:rPr>
-        <w:t>The content</w:t>
-      </w:r>
-      <w:r>
-        <w:rPr>
-          <w:lang w:val="en-US"/>
-        </w:rPr>
-        <w:t xml:space="preserve"> area in the center is where you enter metadata describing your dataset. The forms provided here may look different and contain different attributes depending on the metadata schema (structure) you have chosen in the first step. </w:t>
-      </w:r>
-    </w:p>
-    <w:p>
-      <w:pPr>
-        <w:spacing w:before="100" w:beforeAutospacing="1" w:after="100" w:afterAutospacing="1" w:line="240" w:lineRule="auto"/>
-        <w:contextualSpacing/>
-        <w:jc w:val="both"/>
-        <w:rPr>
-          <w:lang w:val="en-US"/>
-        </w:rPr>
-      </w:pPr>
-    </w:p>
-    <w:p>
-      <w:pPr>
-        <w:spacing w:before="100" w:beforeAutospacing="1" w:after="100" w:afterAutospacing="1" w:line="240" w:lineRule="auto"/>
-        <w:ind w:firstLine="750"/>
-        <w:contextualSpacing/>
-        <w:jc w:val="both"/>
-        <w:rPr>
-          <w:noProof/>
-          <w:lang w:val="en-GB" w:eastAsia="de-DE"/>
-        </w:rPr>
-      </w:pPr>
-    </w:p>
-    <w:p>
-      <w:pPr>
-        <w:spacing w:before="100" w:beforeAutospacing="1" w:after="100" w:afterAutospacing="1" w:line="240" w:lineRule="auto"/>
-        <w:contextualSpacing/>
-        <w:jc w:val="both"/>
-        <w:rPr>
-          <w:noProof/>
-          <w:lang w:val="en-US" w:eastAsia="de-DE"/>
-        </w:rPr>
-      </w:pPr>
-    </w:p>
-    <w:p>
-      <w:pPr>
-        <w:spacing w:before="100" w:beforeAutospacing="1" w:after="100" w:afterAutospacing="1" w:line="240" w:lineRule="auto"/>
-        <w:contextualSpacing/>
-        <w:jc w:val="both"/>
-        <w:rPr>
-          <w:lang w:val="en-US"/>
-        </w:rPr>
-      </w:pPr>
-    </w:p>
-    <w:p>
-      <w:pPr>
-        <w:rPr>
-          <w:lang w:val="en-US"/>
-        </w:rPr>
-      </w:pPr>
-    </w:p>
-    <w:p>
-      <w:pPr>
-        <w:rPr>
-          <w:lang w:val="en-US"/>
-        </w:rPr>
-      </w:pPr>
-    </w:p>
-    <w:p>
-      <w:pPr>
-        <w:rPr>
-          <w:lang w:val="en-US"/>
-        </w:rPr>
-      </w:pPr>
-      <w:r>
-        <w:rPr>
-          <w:noProof/>
-          <w:lang w:eastAsia="de-DE"/>
-        </w:rPr>
-        <w:drawing>
           <wp:inline distT="0" distB="0" distL="0" distR="0">
-            <wp:extent cx="86360" cy="94615"/>
-            <wp:effectExtent l="0" t="0" r="8890" b="635"/>
+            <wp:extent cx="133350" cy="146097"/>
+            <wp:effectExtent l="0" t="0" r="0" b="6350"/>
             <wp:docPr id="6" name="Picture 35"/>
             <wp:cNvGraphicFramePr>
               <a:graphicFrameLocks xmlns:a="http://schemas.openxmlformats.org/drawingml/2006/main" noChangeAspect="1"/>
@@ -3478,7 +3365,7 @@
                     </pic:cNvPicPr>
                   </pic:nvPicPr>
                   <pic:blipFill>
-                    <a:blip r:embed="rId12">
+                    <a:blip r:embed="rId11">
                       <a:extLst>
                         <a:ext uri="{28A0092B-C50C-407E-A947-70E740481C1C}">
                           <a14:useLocalDpi xmlns:a14="http://schemas.microsoft.com/office/drawing/2010/main" val="0"/>
@@ -3493,7 +3380,7 @@
                   <pic:spPr bwMode="auto">
                     <a:xfrm>
                       <a:off x="0" y="0"/>
-                      <a:ext cx="86360" cy="94615"/>
+                      <a:ext cx="135778" cy="148757"/>
                     </a:xfrm>
                     <a:prstGeom prst="rect">
                       <a:avLst/>
@@ -3508,6 +3395,12 @@
             </a:graphic>
           </wp:inline>
         </w:drawing>
+      </w:r>
+      <w:r>
+        <w:rPr>
+          <w:lang w:val="en-US"/>
+        </w:rPr>
+        <w:tab/>
       </w:r>
       <w:r>
         <w:rPr>
@@ -3569,7 +3462,7 @@
                     </pic:cNvPicPr>
                   </pic:nvPicPr>
                   <pic:blipFill>
-                    <a:blip r:embed="rId13">
+                    <a:blip r:embed="rId12">
                       <a:extLst>
                         <a:ext uri="{28A0092B-C50C-407E-A947-70E740481C1C}">
                           <a14:useLocalDpi xmlns:a14="http://schemas.microsoft.com/office/drawing/2010/main" val="0"/>
@@ -3609,6 +3502,13 @@
       </w:r>
       <w:r>
         <w:rPr>
+          <w:noProof/>
+          <w:lang w:val="en-US" w:eastAsia="de-DE"/>
+        </w:rPr>
+        <w:tab/>
+      </w:r>
+      <w:r>
+        <w:rPr>
           <w:lang w:val="en-US"/>
         </w:rPr>
         <w:t xml:space="preserve">Add an attribute, </w:t>
@@ -3643,7 +3543,7 @@
                     </pic:cNvPicPr>
                   </pic:nvPicPr>
                   <pic:blipFill>
-                    <a:blip r:embed="rId14">
+                    <a:blip r:embed="rId13">
                       <a:extLst>
                         <a:ext uri="{28A0092B-C50C-407E-A947-70E740481C1C}">
                           <a14:useLocalDpi xmlns:a14="http://schemas.microsoft.com/office/drawing/2010/main" val="0"/>
@@ -3683,6 +3583,13 @@
       </w:r>
       <w:r>
         <w:rPr>
+          <w:noProof/>
+          <w:lang w:val="en-US" w:eastAsia="de-DE"/>
+        </w:rPr>
+        <w:tab/>
+      </w:r>
+      <w:r>
+        <w:rPr>
           <w:lang w:val="en-US"/>
         </w:rPr>
         <w:t xml:space="preserve">Remove an attribute, </w:t>
@@ -3717,7 +3624,7 @@
                     </pic:cNvPicPr>
                   </pic:nvPicPr>
                   <pic:blipFill>
-                    <a:blip r:embed="rId15">
+                    <a:blip r:embed="rId14">
                       <a:extLst>
                         <a:ext uri="{28A0092B-C50C-407E-A947-70E740481C1C}">
                           <a14:useLocalDpi xmlns:a14="http://schemas.microsoft.com/office/drawing/2010/main" val="0"/>
@@ -3752,6 +3659,12 @@
         <w:rPr>
           <w:lang w:val="en-US"/>
         </w:rPr>
+        <w:tab/>
+      </w:r>
+      <w:r>
+        <w:rPr>
+          <w:lang w:val="en-US"/>
+        </w:rPr>
         <w:t xml:space="preserve">Change order of the attribute, </w:t>
       </w:r>
     </w:p>
@@ -3785,7 +3698,7 @@
                     </pic:cNvPicPr>
                   </pic:nvPicPr>
                   <pic:blipFill>
-                    <a:blip r:embed="rId16">
+                    <a:blip r:embed="rId15">
                       <a:extLst>
                         <a:ext uri="{28A0092B-C50C-407E-A947-70E740481C1C}">
                           <a14:useLocalDpi xmlns:a14="http://schemas.microsoft.com/office/drawing/2010/main" val="0"/>
@@ -3839,7 +3752,7 @@
                     </pic:cNvPicPr>
                   </pic:nvPicPr>
                   <pic:blipFill>
-                    <a:blip r:embed="rId17">
+                    <a:blip r:embed="rId16">
                       <a:extLst>
                         <a:ext uri="{28A0092B-C50C-407E-A947-70E740481C1C}">
                           <a14:useLocalDpi xmlns:a14="http://schemas.microsoft.com/office/drawing/2010/main" val="0"/>
@@ -3882,7 +3795,15 @@
           <w:noProof/>
           <w:lang w:val="en-US" w:eastAsia="de-DE"/>
         </w:rPr>
-        <w:t>expand / collapse</w:t>
+        <w:tab/>
+        <w:t>Expand / C</w:t>
+      </w:r>
+      <w:r>
+        <w:rPr>
+          <w:noProof/>
+          <w:lang w:val="en-US" w:eastAsia="de-DE"/>
+        </w:rPr>
+        <w:t>ollapse</w:t>
       </w:r>
     </w:p>
     <w:p>
@@ -3981,14 +3902,14 @@
           <w:lang w:val="en-US"/>
         </w:rPr>
       </w:pPr>
-      <w:bookmarkStart w:id="5" w:name="_Toc468355753"/>
+      <w:bookmarkStart w:id="4" w:name="_Toc492365913"/>
       <w:r>
         <w:rPr>
           <w:lang w:val="en-US"/>
         </w:rPr>
         <w:t>Messages</w:t>
       </w:r>
-      <w:bookmarkEnd w:id="5"/>
+      <w:bookmarkEnd w:id="4"/>
     </w:p>
     <w:p>
       <w:pPr>
@@ -4026,6 +3947,7 @@
           <w:noProof/>
           <w:lang w:eastAsia="de-DE"/>
         </w:rPr>
+        <w:lastRenderedPageBreak/>
         <w:drawing>
           <wp:inline distT="0" distB="0" distL="0" distR="0">
             <wp:extent cx="5710555" cy="1664970"/>
@@ -4044,7 +3966,7 @@
                     </pic:cNvPicPr>
                   </pic:nvPicPr>
                   <pic:blipFill>
-                    <a:blip r:embed="rId18">
+                    <a:blip r:embed="rId17">
                       <a:extLst>
                         <a:ext uri="{28A0092B-C50C-407E-A947-70E740481C1C}">
                           <a14:useLocalDpi xmlns:a14="http://schemas.microsoft.com/office/drawing/2010/main" val="0"/>
@@ -4092,20 +4014,22 @@
           <w:lang w:val="en-US"/>
         </w:rPr>
       </w:pPr>
-      <w:bookmarkStart w:id="6" w:name="_Toc468355754"/>
+      <w:bookmarkStart w:id="5" w:name="_Toc492365914"/>
       <w:r>
         <w:rPr>
           <w:lang w:val="en-US"/>
         </w:rPr>
         <w:t>Upload Data</w:t>
       </w:r>
-      <w:bookmarkEnd w:id="6"/>
+      <w:bookmarkEnd w:id="5"/>
     </w:p>
     <w:p>
       <w:pPr>
         <w:jc w:val="both"/>
         <w:rPr>
-          <w:lang w:val="en-US"/>
+          <w:rFonts w:hint="cs"/>
+          <w:rtl/>
+          <w:lang w:bidi="fa-IR"/>
         </w:rPr>
       </w:pPr>
       <w:r>
@@ -4230,7 +4154,7 @@
                     </pic:cNvPicPr>
                   </pic:nvPicPr>
                   <pic:blipFill>
-                    <a:blip r:embed="rId19">
+                    <a:blip r:embed="rId18">
                       <a:extLst>
                         <a:ext uri="{28A0092B-C50C-407E-A947-70E740481C1C}">
                           <a14:useLocalDpi xmlns:a14="http://schemas.microsoft.com/office/drawing/2010/main" val="0"/>
@@ -4276,14 +4200,14 @@
           <w:lang w:val="en-US"/>
         </w:rPr>
       </w:pPr>
-      <w:bookmarkStart w:id="7" w:name="_Toc468355755"/>
+      <w:bookmarkStart w:id="6" w:name="_Toc492365915"/>
       <w:r>
         <w:rPr>
           <w:lang w:val="en-US"/>
         </w:rPr>
         <w:t>Upload Tabular Data</w:t>
       </w:r>
-      <w:bookmarkEnd w:id="7"/>
+      <w:bookmarkEnd w:id="6"/>
     </w:p>
     <w:p>
       <w:pPr>
@@ -4328,17 +4252,18 @@
           <w:lang w:val="en-US"/>
         </w:rPr>
       </w:pPr>
-      <w:bookmarkStart w:id="8" w:name="_Toc468355756"/>
+      <w:bookmarkStart w:id="7" w:name="_Toc492365916"/>
       <w:r>
         <w:rPr>
           <w:lang w:val="en-US"/>
         </w:rPr>
         <w:t>Select File</w:t>
       </w:r>
-      <w:bookmarkEnd w:id="8"/>
-    </w:p>
-    <w:p>
-      <w:pPr>
+      <w:bookmarkEnd w:id="7"/>
+    </w:p>
+    <w:p>
+      <w:pPr>
+        <w:jc w:val="both"/>
         <w:rPr>
           <w:lang w:val="en-US"/>
         </w:rPr>
@@ -4431,7 +4356,19 @@
         <w:rPr>
           <w:lang w:val="en-US"/>
         </w:rPr>
-        <w:t xml:space="preserve"> files are required to use a template created with the Data Planning Module (Plan) of </w:t>
+        <w:t xml:space="preserve"> files are required to use a template created with</w:t>
+      </w:r>
+      <w:r>
+        <w:rPr>
+          <w:lang w:val="en-US"/>
+        </w:rPr>
+        <w:t xml:space="preserve"> the Data Planning Module</w:t>
+      </w:r>
+      <w:r>
+        <w:rPr>
+          <w:lang w:val="en-US"/>
+        </w:rPr>
+        <w:t xml:space="preserve"> of </w:t>
       </w:r>
       <w:r>
         <w:rPr>
@@ -4533,7 +4470,7 @@
                     </pic:cNvPicPr>
                   </pic:nvPicPr>
                   <pic:blipFill>
-                    <a:blip r:embed="rId20">
+                    <a:blip r:embed="rId19">
                       <a:extLst>
                         <a:ext uri="{28A0092B-C50C-407E-A947-70E740481C1C}">
                           <a14:useLocalDpi xmlns:a14="http://schemas.microsoft.com/office/drawing/2010/main" val="0"/>
@@ -4582,14 +4519,14 @@
           <w:lang w:val="en-GB"/>
         </w:rPr>
       </w:pPr>
-      <w:bookmarkStart w:id="9" w:name="_Toc468355757"/>
+      <w:bookmarkStart w:id="8" w:name="_Toc492365917"/>
       <w:r>
         <w:rPr>
           <w:lang w:val="en-GB"/>
         </w:rPr>
         <w:t>Get File Information</w:t>
       </w:r>
-      <w:bookmarkEnd w:id="9"/>
+      <w:bookmarkEnd w:id="8"/>
       <w:r>
         <w:rPr>
           <w:lang w:val="en-GB"/>
@@ -4795,7 +4732,7 @@
                     </pic:cNvPicPr>
                   </pic:nvPicPr>
                   <pic:blipFill>
-                    <a:blip r:embed="rId21">
+                    <a:blip r:embed="rId20">
                       <a:extLst>
                         <a:ext uri="{28A0092B-C50C-407E-A947-70E740481C1C}">
                           <a14:useLocalDpi xmlns:a14="http://schemas.microsoft.com/office/drawing/2010/main" val="0"/>
@@ -4849,7 +4786,7 @@
                     </pic:cNvPicPr>
                   </pic:nvPicPr>
                   <pic:blipFill>
-                    <a:blip r:embed="rId22">
+                    <a:blip r:embed="rId21">
                       <a:extLst>
                         <a:ext uri="{28A0092B-C50C-407E-A947-70E740481C1C}">
                           <a14:useLocalDpi xmlns:a14="http://schemas.microsoft.com/office/drawing/2010/main" val="0"/>
@@ -4978,7 +4915,7 @@
                     </pic:cNvPicPr>
                   </pic:nvPicPr>
                   <pic:blipFill>
-                    <a:blip r:embed="rId23">
+                    <a:blip r:embed="rId22">
                       <a:extLst>
                         <a:ext uri="{28A0092B-C50C-407E-A947-70E740481C1C}">
                           <a14:useLocalDpi xmlns:a14="http://schemas.microsoft.com/office/drawing/2010/main" val="0"/>
@@ -5032,7 +4969,7 @@
                     </pic:cNvPicPr>
                   </pic:nvPicPr>
                   <pic:blipFill>
-                    <a:blip r:embed="rId24">
+                    <a:blip r:embed="rId23">
                       <a:extLst>
                         <a:ext uri="{28A0092B-C50C-407E-A947-70E740481C1C}">
                           <a14:useLocalDpi xmlns:a14="http://schemas.microsoft.com/office/drawing/2010/main" val="0"/>
@@ -5110,14 +5047,14 @@
           <w:lang w:val="en-GB"/>
         </w:rPr>
       </w:pPr>
-      <w:bookmarkStart w:id="10" w:name="_Toc468355758"/>
+      <w:bookmarkStart w:id="9" w:name="_Toc492365918"/>
       <w:r>
         <w:rPr>
           <w:lang w:val="en-GB"/>
         </w:rPr>
         <w:t>Specify Dataset</w:t>
       </w:r>
-      <w:bookmarkEnd w:id="10"/>
+      <w:bookmarkEnd w:id="9"/>
     </w:p>
     <w:p>
       <w:pPr>
@@ -5191,7 +5128,7 @@
                     </pic:cNvPicPr>
                   </pic:nvPicPr>
                   <pic:blipFill>
-                    <a:blip r:embed="rId25">
+                    <a:blip r:embed="rId24">
                       <a:extLst>
                         <a:ext uri="{28A0092B-C50C-407E-A947-70E740481C1C}">
                           <a14:useLocalDpi xmlns:a14="http://schemas.microsoft.com/office/drawing/2010/main" val="0"/>
@@ -5242,14 +5179,14 @@
           <w:lang w:val="en-GB"/>
         </w:rPr>
       </w:pPr>
-      <w:bookmarkStart w:id="11" w:name="_Toc468355759"/>
+      <w:bookmarkStart w:id="10" w:name="_Toc492365919"/>
       <w:r>
         <w:rPr>
           <w:lang w:val="en-GB"/>
         </w:rPr>
         <w:t>Define Primary Key</w:t>
       </w:r>
-      <w:bookmarkEnd w:id="11"/>
+      <w:bookmarkEnd w:id="10"/>
     </w:p>
     <w:p>
       <w:pPr>
@@ -5440,7 +5377,7 @@
                     </pic:cNvPicPr>
                   </pic:nvPicPr>
                   <pic:blipFill>
-                    <a:blip r:embed="rId26">
+                    <a:blip r:embed="rId25">
                       <a:extLst>
                         <a:ext uri="{28A0092B-C50C-407E-A947-70E740481C1C}">
                           <a14:useLocalDpi xmlns:a14="http://schemas.microsoft.com/office/drawing/2010/main" val="0"/>
@@ -5489,14 +5426,14 @@
           <w:lang w:val="en-GB"/>
         </w:rPr>
       </w:pPr>
-      <w:bookmarkStart w:id="12" w:name="_Toc468355760"/>
+      <w:bookmarkStart w:id="11" w:name="_Toc492365920"/>
       <w:r>
         <w:rPr>
           <w:lang w:val="en-GB"/>
         </w:rPr>
         <w:t>Validation</w:t>
       </w:r>
-      <w:bookmarkEnd w:id="12"/>
+      <w:bookmarkEnd w:id="11"/>
     </w:p>
     <w:p>
       <w:pPr>
@@ -5587,7 +5524,7 @@
                     </pic:cNvPicPr>
                   </pic:nvPicPr>
                   <pic:blipFill>
-                    <a:blip r:embed="rId27">
+                    <a:blip r:embed="rId26">
                       <a:extLst>
                         <a:ext uri="{28A0092B-C50C-407E-A947-70E740481C1C}">
                           <a14:useLocalDpi xmlns:a14="http://schemas.microsoft.com/office/drawing/2010/main" val="0"/>
@@ -5636,7 +5573,7 @@
           <w:lang w:val="en-GB"/>
         </w:rPr>
       </w:pPr>
-      <w:bookmarkStart w:id="13" w:name="_Toc468355761"/>
+      <w:bookmarkStart w:id="12" w:name="_Toc492365921"/>
       <w:r>
         <w:rPr>
           <w:lang w:val="en-GB"/>
@@ -5644,7 +5581,7 @@
         <w:lastRenderedPageBreak/>
         <w:t>Summary</w:t>
       </w:r>
-      <w:bookmarkEnd w:id="13"/>
+      <w:bookmarkEnd w:id="12"/>
     </w:p>
     <w:p>
       <w:pPr>
@@ -5688,14 +5625,20 @@
           <w:lang w:val="en-US"/>
         </w:rPr>
       </w:pPr>
-      <w:bookmarkStart w:id="14" w:name="_Toc468355762"/>
-      <w:r>
-        <w:rPr>
-          <w:lang w:val="en-US"/>
-        </w:rPr>
-        <w:t>Upload File</w:t>
-      </w:r>
-      <w:bookmarkEnd w:id="14"/>
+      <w:bookmarkStart w:id="13" w:name="_Toc492365922"/>
+      <w:r>
+        <w:rPr>
+          <w:lang w:val="en-US"/>
+        </w:rPr>
+        <w:t xml:space="preserve">Upload </w:t>
+      </w:r>
+      <w:bookmarkEnd w:id="13"/>
+      <w:r>
+        <w:rPr>
+          <w:lang w:val="en-US"/>
+        </w:rPr>
+        <w:t>Data</w:t>
+      </w:r>
     </w:p>
     <w:p>
       <w:pPr>
@@ -5758,7 +5701,7 @@
         <w:rPr>
           <w:lang w:val="en-US"/>
         </w:rPr>
-        <w:t>(*.avi) (*.bmp) (*.csv) (*.doc) (*.docx) (*.gif) (*.jpg) (*.mp3) (*.mp4) (*.pdf) (*.png) (*.shp) (*.tif) (*.txt) (*.xls) (*.xlsm) (*.xsd) (*.zip)</w:t>
+        <w:t>*.avi) (*.bmp) (*.csv) (*.dbf) (*.doc) (*.docx) (*.gif) (*.jpg) (*.jpeg) (*.mp3) (*.mp4) (*.pdf) (*.png) (*.shp) (*.shx) (*.tif) (*.txt) (*.xls) (*.xlsm) (*.xlsx) (*.xsd) (*.zip)</w:t>
       </w:r>
       <w:r>
         <w:rPr>
@@ -5816,7 +5759,7 @@
                     </pic:cNvPicPr>
                   </pic:nvPicPr>
                   <pic:blipFill>
-                    <a:blip r:embed="rId28">
+                    <a:blip r:embed="rId27">
                       <a:extLst>
                         <a:ext uri="{28A0092B-C50C-407E-A947-70E740481C1C}">
                           <a14:useLocalDpi xmlns:a14="http://schemas.microsoft.com/office/drawing/2010/main" val="0"/>
@@ -5865,7 +5808,7 @@
           <w:lang w:val="en-US"/>
         </w:rPr>
       </w:pPr>
-      <w:bookmarkStart w:id="15" w:name="_Toc468355763"/>
+      <w:bookmarkStart w:id="14" w:name="_Toc492365923"/>
       <w:r>
         <w:rPr>
           <w:lang w:val="en-US"/>
@@ -5884,7 +5827,7 @@
         </w:rPr>
         <w:t>erver</w:t>
       </w:r>
-      <w:bookmarkEnd w:id="15"/>
+      <w:bookmarkEnd w:id="14"/>
     </w:p>
     <w:p>
       <w:pPr>
@@ -5960,7 +5903,7 @@
                     </pic:cNvPicPr>
                   </pic:nvPicPr>
                   <pic:blipFill>
-                    <a:blip r:embed="rId29">
+                    <a:blip r:embed="rId28">
                       <a:extLst>
                         <a:ext uri="{28A0092B-C50C-407E-A947-70E740481C1C}">
                           <a14:useLocalDpi xmlns:a14="http://schemas.microsoft.com/office/drawing/2010/main" val="0"/>
@@ -6016,12 +5959,9 @@
       <w:pPr>
         <w:pStyle w:val="Heading1"/>
       </w:pPr>
-      <w:bookmarkStart w:id="16" w:name="_Toc468355764"/>
-      <w:r>
-        <w:t>I</w:t>
-      </w:r>
-      <w:r>
-        <w:t>mport m</w:t>
+      <w:bookmarkStart w:id="15" w:name="_Toc492365924"/>
+      <w:r>
+        <w:t>Manage M</w:t>
       </w:r>
       <w:r>
         <w:t>etadata</w:t>
@@ -6030,14 +5970,18 @@
         <w:t xml:space="preserve"> </w:t>
       </w:r>
       <w:r>
-        <w:t>structure</w:t>
-      </w:r>
-      <w:bookmarkEnd w:id="16"/>
+        <w:t>S</w:t>
+      </w:r>
+      <w:r>
+        <w:t>tructure</w:t>
+      </w:r>
+      <w:bookmarkEnd w:id="15"/>
     </w:p>
     <w:p>
       <w:pPr>
         <w:spacing w:before="100" w:beforeAutospacing="1" w:after="100" w:afterAutospacing="1" w:line="240" w:lineRule="auto"/>
         <w:contextualSpacing/>
+        <w:jc w:val="both"/>
       </w:pPr>
     </w:p>
     <w:p>
@@ -6116,7 +6060,23 @@
           <w:bCs/>
           <w:lang w:val="en-US"/>
         </w:rPr>
-        <w:t>Setup &gt; Import metadata Structure</w:t>
+        <w:t xml:space="preserve">Setup &gt; </w:t>
+      </w:r>
+      <w:r>
+        <w:rPr>
+          <w:b/>
+          <w:bCs/>
+          <w:lang w:val="en-US"/>
+        </w:rPr>
+        <w:t>Manage</w:t>
+      </w:r>
+      <w:r>
+        <w:rPr>
+          <w:b/>
+          <w:bCs/>
+          <w:lang w:val="en-US"/>
+        </w:rPr>
+        <w:t xml:space="preserve"> metadata Structure</w:t>
       </w:r>
       <w:r>
         <w:rPr>
@@ -6199,6 +6159,7 @@
     </w:p>
     <w:p>
       <w:pPr>
+        <w:jc w:val="both"/>
         <w:rPr>
           <w:lang w:val="en-US"/>
         </w:rPr>
@@ -6236,6 +6197,7 @@
     </w:p>
     <w:p>
       <w:pPr>
+        <w:jc w:val="both"/>
         <w:rPr>
           <w:lang w:val="en-US"/>
         </w:rPr>
@@ -6249,6 +6211,7 @@
     </w:p>
     <w:p>
       <w:pPr>
+        <w:jc w:val="both"/>
         <w:rPr>
           <w:lang w:val="en-US"/>
         </w:rPr>
@@ -6336,6 +6299,7 @@
     </w:p>
     <w:p>
       <w:pPr>
+        <w:jc w:val="both"/>
         <w:rPr>
           <w:lang w:val="en-US"/>
         </w:rPr>
@@ -6363,7 +6327,7 @@
                     </pic:cNvPicPr>
                   </pic:nvPicPr>
                   <pic:blipFill>
-                    <a:blip r:embed="rId30">
+                    <a:blip r:embed="rId29">
                       <a:extLst>
                         <a:ext uri="{28A0092B-C50C-407E-A947-70E740481C1C}">
                           <a14:useLocalDpi xmlns:a14="http://schemas.microsoft.com/office/drawing/2010/main" val="0"/>
@@ -6397,6 +6361,7 @@
     </w:p>
     <w:p>
       <w:pPr>
+        <w:jc w:val="both"/>
         <w:rPr>
           <w:lang w:val="en-US"/>
         </w:rPr>
@@ -6496,7 +6461,19 @@
         <w:rPr>
           <w:lang w:val="en-US"/>
         </w:rPr>
-        <w:t>. Push files to server).</w:t>
+        <w:t xml:space="preserve">. Push </w:t>
+      </w:r>
+      <w:r>
+        <w:rPr>
+          <w:lang w:val="en-US"/>
+        </w:rPr>
+        <w:t xml:space="preserve">big </w:t>
+      </w:r>
+      <w:r>
+        <w:rPr>
+          <w:lang w:val="en-US"/>
+        </w:rPr>
+        <w:t>files to server).</w:t>
       </w:r>
     </w:p>
     <w:p>
@@ -6529,7 +6506,7 @@
                     </pic:cNvPicPr>
                   </pic:nvPicPr>
                   <pic:blipFill>
-                    <a:blip r:embed="rId31">
+                    <a:blip r:embed="rId30">
                       <a:extLst>
                         <a:ext uri="{28A0092B-C50C-407E-A947-70E740481C1C}">
                           <a14:useLocalDpi xmlns:a14="http://schemas.microsoft.com/office/drawing/2010/main" val="0"/>
@@ -6590,7 +6567,7 @@
                     </pic:cNvPicPr>
                   </pic:nvPicPr>
                   <pic:blipFill>
-                    <a:blip r:embed="rId32">
+                    <a:blip r:embed="rId31">
                       <a:extLst>
                         <a:ext uri="{28A0092B-C50C-407E-A947-70E740481C1C}">
                           <a14:useLocalDpi xmlns:a14="http://schemas.microsoft.com/office/drawing/2010/main" val="0"/>
@@ -6662,14 +6639,14 @@
           <w:lang w:val="en-US"/>
         </w:rPr>
       </w:pPr>
-      <w:bookmarkStart w:id="17" w:name="_Toc468355765"/>
+      <w:bookmarkStart w:id="16" w:name="_Toc492365925"/>
       <w:r>
         <w:rPr>
           <w:lang w:val="en-US"/>
         </w:rPr>
         <w:t>Select File</w:t>
       </w:r>
-      <w:bookmarkEnd w:id="17"/>
+      <w:bookmarkEnd w:id="16"/>
     </w:p>
     <w:p>
       <w:pPr>
@@ -6836,6 +6813,121 @@
                 <pic:pic xmlns:pic="http://schemas.openxmlformats.org/drawingml/2006/picture">
                   <pic:nvPicPr>
                     <pic:cNvPr id="0" name="Picture 27" descr="Import-Metadata-1"/>
+                    <pic:cNvPicPr>
+                      <a:picLocks noChangeAspect="1" noChangeArrowheads="1"/>
+                    </pic:cNvPicPr>
+                  </pic:nvPicPr>
+                  <pic:blipFill>
+                    <a:blip r:embed="rId32">
+                      <a:extLst>
+                        <a:ext uri="{28A0092B-C50C-407E-A947-70E740481C1C}">
+                          <a14:useLocalDpi xmlns:a14="http://schemas.microsoft.com/office/drawing/2010/main" val="0"/>
+                        </a:ext>
+                      </a:extLst>
+                    </a:blip>
+                    <a:srcRect/>
+                    <a:stretch>
+                      <a:fillRect/>
+                    </a:stretch>
+                  </pic:blipFill>
+                  <pic:spPr bwMode="auto">
+                    <a:xfrm>
+                      <a:off x="0" y="0"/>
+                      <a:ext cx="5796915" cy="2734310"/>
+                    </a:xfrm>
+                    <a:prstGeom prst="rect">
+                      <a:avLst/>
+                    </a:prstGeom>
+                    <a:noFill/>
+                    <a:ln>
+                      <a:noFill/>
+                    </a:ln>
+                  </pic:spPr>
+                </pic:pic>
+              </a:graphicData>
+            </a:graphic>
+          </wp:inline>
+        </w:drawing>
+      </w:r>
+    </w:p>
+    <w:p>
+      <w:pPr>
+        <w:spacing w:before="100" w:beforeAutospacing="1" w:after="100" w:afterAutospacing="1" w:line="240" w:lineRule="auto"/>
+        <w:contextualSpacing/>
+        <w:rPr>
+          <w:lang w:val="en-US"/>
+        </w:rPr>
+      </w:pPr>
+    </w:p>
+    <w:p>
+      <w:pPr>
+        <w:pStyle w:val="Heading2"/>
+        <w:rPr>
+          <w:lang w:val="en-US"/>
+        </w:rPr>
+      </w:pPr>
+      <w:bookmarkStart w:id="17" w:name="_Toc492365926"/>
+      <w:r>
+        <w:rPr>
+          <w:lang w:val="en-US"/>
+        </w:rPr>
+        <w:t>Read Source</w:t>
+      </w:r>
+      <w:bookmarkEnd w:id="17"/>
+    </w:p>
+    <w:p>
+      <w:pPr>
+        <w:jc w:val="both"/>
+        <w:rPr>
+          <w:lang w:val="en-US"/>
+        </w:rPr>
+      </w:pPr>
+      <w:r>
+        <w:rPr>
+          <w:lang w:val="en-US"/>
+        </w:rPr>
+        <w:t xml:space="preserve">Please specify a name </w:t>
+      </w:r>
+      <w:r>
+        <w:rPr>
+          <w:lang w:val="en-US"/>
+        </w:rPr>
+        <w:t xml:space="preserve">(i.e. display name) </w:t>
+      </w:r>
+      <w:r>
+        <w:rPr>
+          <w:lang w:val="en-US"/>
+        </w:rPr>
+        <w:t>for the new metadata structure. You may also enter a root node if only a part of the XSD is to be used (optional).</w:t>
+      </w:r>
+    </w:p>
+    <w:p>
+      <w:pPr>
+        <w:jc w:val="both"/>
+        <w:rPr>
+          <w:noProof/>
+          <w:lang w:val="en-US" w:eastAsia="de-DE"/>
+        </w:rPr>
+      </w:pPr>
+      <w:r>
+        <w:rPr>
+          <w:noProof/>
+          <w:lang w:eastAsia="de-DE"/>
+        </w:rPr>
+        <w:lastRenderedPageBreak/>
+        <w:drawing>
+          <wp:inline distT="0" distB="0" distL="0" distR="0">
+            <wp:extent cx="5796915" cy="2734310"/>
+            <wp:effectExtent l="0" t="0" r="0" b="8890"/>
+            <wp:docPr id="28" name="Picture 28" descr="Import-Metadata-2"/>
+            <wp:cNvGraphicFramePr>
+              <a:graphicFrameLocks xmlns:a="http://schemas.openxmlformats.org/drawingml/2006/main" noChangeAspect="1"/>
+            </wp:cNvGraphicFramePr>
+            <a:graphic xmlns:a="http://schemas.openxmlformats.org/drawingml/2006/main">
+              <a:graphicData uri="http://schemas.openxmlformats.org/drawingml/2006/picture">
+                <pic:pic xmlns:pic="http://schemas.openxmlformats.org/drawingml/2006/picture">
+                  <pic:nvPicPr>
+                    <pic:cNvPr id="0" name="Picture 28" descr="Import-Metadata-2"/>
                     <pic:cNvPicPr>
                       <a:picLocks noChangeAspect="1" noChangeArrowheads="1"/>
                     </pic:cNvPicPr>
@@ -6872,121 +6964,6 @@
           </wp:inline>
         </w:drawing>
       </w:r>
-    </w:p>
-    <w:p>
-      <w:pPr>
-        <w:spacing w:before="100" w:beforeAutospacing="1" w:after="100" w:afterAutospacing="1" w:line="240" w:lineRule="auto"/>
-        <w:contextualSpacing/>
-        <w:rPr>
-          <w:lang w:val="en-US"/>
-        </w:rPr>
-      </w:pPr>
-    </w:p>
-    <w:p>
-      <w:pPr>
-        <w:pStyle w:val="Heading2"/>
-        <w:rPr>
-          <w:lang w:val="en-US"/>
-        </w:rPr>
-      </w:pPr>
-      <w:bookmarkStart w:id="18" w:name="_Toc468355766"/>
-      <w:r>
-        <w:rPr>
-          <w:lang w:val="en-US"/>
-        </w:rPr>
-        <w:t>Read Source</w:t>
-      </w:r>
-      <w:bookmarkEnd w:id="18"/>
-    </w:p>
-    <w:p>
-      <w:pPr>
-        <w:jc w:val="both"/>
-        <w:rPr>
-          <w:lang w:val="en-US"/>
-        </w:rPr>
-      </w:pPr>
-      <w:r>
-        <w:rPr>
-          <w:lang w:val="en-US"/>
-        </w:rPr>
-        <w:t xml:space="preserve">Please specify a name </w:t>
-      </w:r>
-      <w:r>
-        <w:rPr>
-          <w:lang w:val="en-US"/>
-        </w:rPr>
-        <w:t xml:space="preserve">(i.e. display name) </w:t>
-      </w:r>
-      <w:r>
-        <w:rPr>
-          <w:lang w:val="en-US"/>
-        </w:rPr>
-        <w:t>for the new metadata structure. You may also enter a root node if only a part of the XSD is to be used (optional).</w:t>
-      </w:r>
-    </w:p>
-    <w:p>
-      <w:pPr>
-        <w:jc w:val="both"/>
-        <w:rPr>
-          <w:noProof/>
-          <w:lang w:val="en-US" w:eastAsia="de-DE"/>
-        </w:rPr>
-      </w:pPr>
-      <w:r>
-        <w:rPr>
-          <w:noProof/>
-          <w:lang w:eastAsia="de-DE"/>
-        </w:rPr>
-        <w:lastRenderedPageBreak/>
-        <w:drawing>
-          <wp:inline distT="0" distB="0" distL="0" distR="0">
-            <wp:extent cx="5796915" cy="2734310"/>
-            <wp:effectExtent l="0" t="0" r="0" b="8890"/>
-            <wp:docPr id="28" name="Picture 28" descr="Import-Metadata-2"/>
-            <wp:cNvGraphicFramePr>
-              <a:graphicFrameLocks xmlns:a="http://schemas.openxmlformats.org/drawingml/2006/main" noChangeAspect="1"/>
-            </wp:cNvGraphicFramePr>
-            <a:graphic xmlns:a="http://schemas.openxmlformats.org/drawingml/2006/main">
-              <a:graphicData uri="http://schemas.openxmlformats.org/drawingml/2006/picture">
-                <pic:pic xmlns:pic="http://schemas.openxmlformats.org/drawingml/2006/picture">
-                  <pic:nvPicPr>
-                    <pic:cNvPr id="0" name="Picture 28" descr="Import-Metadata-2"/>
-                    <pic:cNvPicPr>
-                      <a:picLocks noChangeAspect="1" noChangeArrowheads="1"/>
-                    </pic:cNvPicPr>
-                  </pic:nvPicPr>
-                  <pic:blipFill>
-                    <a:blip r:embed="rId34">
-                      <a:extLst>
-                        <a:ext uri="{28A0092B-C50C-407E-A947-70E740481C1C}">
-                          <a14:useLocalDpi xmlns:a14="http://schemas.microsoft.com/office/drawing/2010/main" val="0"/>
-                        </a:ext>
-                      </a:extLst>
-                    </a:blip>
-                    <a:srcRect/>
-                    <a:stretch>
-                      <a:fillRect/>
-                    </a:stretch>
-                  </pic:blipFill>
-                  <pic:spPr bwMode="auto">
-                    <a:xfrm>
-                      <a:off x="0" y="0"/>
-                      <a:ext cx="5796915" cy="2734310"/>
-                    </a:xfrm>
-                    <a:prstGeom prst="rect">
-                      <a:avLst/>
-                    </a:prstGeom>
-                    <a:noFill/>
-                    <a:ln>
-                      <a:noFill/>
-                    </a:ln>
-                  </pic:spPr>
-                </pic:pic>
-              </a:graphicData>
-            </a:graphic>
-          </wp:inline>
-        </w:drawing>
-      </w:r>
       <w:r>
         <w:rPr>
           <w:lang w:val="en-US"/>
@@ -7071,7 +7048,7 @@
                     </pic:cNvPicPr>
                   </pic:nvPicPr>
                   <pic:blipFill>
-                    <a:blip r:embed="rId35">
+                    <a:blip r:embed="rId34">
                       <a:extLst>
                         <a:ext uri="{28A0092B-C50C-407E-A947-70E740481C1C}">
                           <a14:useLocalDpi xmlns:a14="http://schemas.microsoft.com/office/drawing/2010/main" val="0"/>
@@ -7113,7 +7090,15 @@
           <w:lang w:val="en-US"/>
         </w:rPr>
         <w:br/>
-        <w:t>If no root node is selected then the wizard will automatically select the first element which is a complex type. But it is also possible to define the element “DataSet” as root node and the metadata structure starts from this element. The Name of a metadata structure must be unique and the root node must exist.</w:t>
+        <w:t>If no root node is selected then the wizard will automatically select the first element which is a complex type. But it is also possible to define the element “DataS</w:t>
+      </w:r>
+      <w:bookmarkStart w:id="18" w:name="_GoBack"/>
+      <w:bookmarkEnd w:id="18"/>
+      <w:r>
+        <w:rPr>
+          <w:lang w:val="en-US"/>
+        </w:rPr>
+        <w:t>et” as root node and the metadata structure starts from this element. The Name of a metadata structure must be unique and the root node must exist.</w:t>
       </w:r>
     </w:p>
     <w:p>
@@ -7138,7 +7123,7 @@
           <w:lang w:val="en-US"/>
         </w:rPr>
       </w:pPr>
-      <w:bookmarkStart w:id="19" w:name="_Toc468355767"/>
+      <w:bookmarkStart w:id="19" w:name="_Toc492365927"/>
       <w:r>
         <w:rPr>
           <w:lang w:val="en-US"/>
@@ -7208,7 +7193,7 @@
                     </pic:cNvPicPr>
                   </pic:nvPicPr>
                   <pic:blipFill>
-                    <a:blip r:embed="rId36">
+                    <a:blip r:embed="rId35">
                       <a:extLst>
                         <a:ext uri="{28A0092B-C50C-407E-A947-70E740481C1C}">
                           <a14:useLocalDpi xmlns:a14="http://schemas.microsoft.com/office/drawing/2010/main" val="0"/>
@@ -7280,7 +7265,7 @@
           <w:lang w:val="en-US"/>
         </w:rPr>
       </w:pPr>
-      <w:bookmarkStart w:id="20" w:name="_Toc468355768"/>
+      <w:bookmarkStart w:id="20" w:name="_Toc492365928"/>
       <w:r>
         <w:t>Summary</w:t>
       </w:r>
@@ -7333,7 +7318,7 @@
                     </pic:cNvPicPr>
                   </pic:nvPicPr>
                   <pic:blipFill>
-                    <a:blip r:embed="rId37">
+                    <a:blip r:embed="rId36">
                       <a:extLst>
                         <a:ext uri="{28A0092B-C50C-407E-A947-70E740481C1C}">
                           <a14:useLocalDpi xmlns:a14="http://schemas.microsoft.com/office/drawing/2010/main" val="0"/>
@@ -7376,7 +7361,7 @@
       </w:pPr>
     </w:p>
     <w:sectPr>
-      <w:footerReference w:type="default" r:id="rId38"/>
+      <w:footerReference w:type="default" r:id="rId37"/>
       <w:pgSz w:w="11906" w:h="16838"/>
       <w:pgMar w:top="1417" w:right="1417" w:bottom="1134" w:left="1417" w:header="708" w:footer="708" w:gutter="0"/>
       <w:cols w:space="708"/>
@@ -7432,7 +7417,7 @@
       <w:rPr>
         <w:noProof/>
       </w:rPr>
-      <w:t>3</w:t>
+      <w:t>13</w:t>
     </w:r>
     <w:r>
       <w:rPr>
@@ -7497,21 +7482,21 @@
         <v:path o:extrusionok="f" gradientshapeok="t" o:connecttype="rect"/>
         <o:lock v:ext="edit" aspectratio="t"/>
       </v:shapetype>
-      <v:shape id="_x0000_i1029" type="#_x0000_t75" style="width:300.75pt;height:318pt;visibility:visible" o:bullet="t">
+      <v:shape id="_x0000_i1078" type="#_x0000_t75" style="width:300.75pt;height:318pt;visibility:visible" o:bullet="t">
         <v:imagedata r:id="rId1" o:title="" croptop="10498f" cropbottom="51315f" cropleft="39175f" cropright="22133f"/>
       </v:shape>
     </w:pict>
   </w:numPicBullet>
   <w:numPicBullet w:numPicBulletId="1">
     <w:pict>
-      <v:shape id="_x0000_i1030" type="#_x0000_t75" style="width:594pt;height:28.5pt;visibility:visible" o:bullet="t">
+      <v:shape id="_x0000_i1079" type="#_x0000_t75" style="width:594pt;height:28.5pt;visibility:visible" o:bullet="t">
         <v:imagedata r:id="rId2" o:title="" croptop=".375" cropbottom="13084f" cropleft="729f" cropright="62426f"/>
       </v:shape>
     </w:pict>
   </w:numPicBullet>
   <w:numPicBullet w:numPicBulletId="2">
     <w:pict>
-      <v:shape id="_x0000_i1031" type="#_x0000_t75" style="width:9.75pt;height:12.75pt;visibility:visible" o:bullet="t">
+      <v:shape id="_x0000_i1080" type="#_x0000_t75" style="width:9.75pt;height:12.75pt;visibility:visible" o:bullet="t">
         <v:imagedata r:id="rId3" o:title="" croptop="31783f" cropbottom="32056f" cropleft="29422f" cropright="35085f"/>
       </v:shape>
     </w:pict>
@@ -8995,12 +8980,12 @@
   <w:abstractNum w:abstractNumId="14" w15:restartNumberingAfterBreak="0">
     <w:nsid w:val="64F603BD"/>
     <w:multiLevelType w:val="multilevel"/>
-    <w:tmpl w:val="04070025"/>
+    <w:tmpl w:val="C8EA2CEA"/>
     <w:lvl w:ilvl="0">
       <w:start w:val="1"/>
       <w:numFmt w:val="decimal"/>
       <w:pStyle w:val="Heading1"/>
-      <w:lvlText w:val="%1"/>
+      <w:lvlText w:val="%1."/>
       <w:lvlJc w:val="left"/>
       <w:pPr>
         <w:ind w:left="432" w:hanging="432"/>
@@ -9424,6 +9409,95 @@
       <w:rPr>
         <w:rFonts w:cs="Times New Roman"/>
       </w:rPr>
+    </w:lvl>
+  </w:abstractNum>
+  <w:abstractNum w:abstractNumId="18" w15:restartNumberingAfterBreak="0">
+    <w:nsid w:val="79184E83"/>
+    <w:multiLevelType w:val="hybridMultilevel"/>
+    <w:tmpl w:val="9E0CCE76"/>
+    <w:lvl w:ilvl="0" w:tplc="04070001">
+      <w:start w:val="1"/>
+      <w:numFmt w:val="bullet"/>
+      <w:lvlText w:val=""/>
+      <w:lvlJc w:val="left"/>
+      <w:pPr>
+        <w:ind w:left="720" w:hanging="360"/>
+      </w:pPr>
+      <w:rPr>
+        <w:rFonts w:ascii="Symbol" w:hAnsi="Symbol" w:hint="default"/>
+      </w:rPr>
+    </w:lvl>
+    <w:lvl w:ilvl="1" w:tplc="04070019" w:tentative="1">
+      <w:start w:val="1"/>
+      <w:numFmt w:val="lowerLetter"/>
+      <w:lvlText w:val="%2."/>
+      <w:lvlJc w:val="left"/>
+      <w:pPr>
+        <w:ind w:left="1440" w:hanging="360"/>
+      </w:pPr>
+    </w:lvl>
+    <w:lvl w:ilvl="2" w:tplc="0407001B" w:tentative="1">
+      <w:start w:val="1"/>
+      <w:numFmt w:val="lowerRoman"/>
+      <w:lvlText w:val="%3."/>
+      <w:lvlJc w:val="right"/>
+      <w:pPr>
+        <w:ind w:left="2160" w:hanging="180"/>
+      </w:pPr>
+    </w:lvl>
+    <w:lvl w:ilvl="3" w:tplc="0407000F" w:tentative="1">
+      <w:start w:val="1"/>
+      <w:numFmt w:val="decimal"/>
+      <w:lvlText w:val="%4."/>
+      <w:lvlJc w:val="left"/>
+      <w:pPr>
+        <w:ind w:left="2880" w:hanging="360"/>
+      </w:pPr>
+    </w:lvl>
+    <w:lvl w:ilvl="4" w:tplc="04070019" w:tentative="1">
+      <w:start w:val="1"/>
+      <w:numFmt w:val="lowerLetter"/>
+      <w:lvlText w:val="%5."/>
+      <w:lvlJc w:val="left"/>
+      <w:pPr>
+        <w:ind w:left="3600" w:hanging="360"/>
+      </w:pPr>
+    </w:lvl>
+    <w:lvl w:ilvl="5" w:tplc="0407001B" w:tentative="1">
+      <w:start w:val="1"/>
+      <w:numFmt w:val="lowerRoman"/>
+      <w:lvlText w:val="%6."/>
+      <w:lvlJc w:val="right"/>
+      <w:pPr>
+        <w:ind w:left="4320" w:hanging="180"/>
+      </w:pPr>
+    </w:lvl>
+    <w:lvl w:ilvl="6" w:tplc="0407000F" w:tentative="1">
+      <w:start w:val="1"/>
+      <w:numFmt w:val="decimal"/>
+      <w:lvlText w:val="%7."/>
+      <w:lvlJc w:val="left"/>
+      <w:pPr>
+        <w:ind w:left="5040" w:hanging="360"/>
+      </w:pPr>
+    </w:lvl>
+    <w:lvl w:ilvl="7" w:tplc="04070019" w:tentative="1">
+      <w:start w:val="1"/>
+      <w:numFmt w:val="lowerLetter"/>
+      <w:lvlText w:val="%8."/>
+      <w:lvlJc w:val="left"/>
+      <w:pPr>
+        <w:ind w:left="5760" w:hanging="360"/>
+      </w:pPr>
+    </w:lvl>
+    <w:lvl w:ilvl="8" w:tplc="0407001B" w:tentative="1">
+      <w:start w:val="1"/>
+      <w:numFmt w:val="lowerRoman"/>
+      <w:lvlText w:val="%9."/>
+      <w:lvlJc w:val="right"/>
+      <w:pPr>
+        <w:ind w:left="6480" w:hanging="180"/>
+      </w:pPr>
     </w:lvl>
   </w:abstractNum>
   <w:num w:numId="1">
@@ -9479,6 +9553,9 @@
   </w:num>
   <w:num w:numId="18">
     <w:abstractNumId w:val="7"/>
+  </w:num>
+  <w:num w:numId="19">
+    <w:abstractNumId w:val="18"/>
   </w:num>
 </w:numbering>
 </file>
@@ -9888,7 +9965,7 @@
     <w:autoRedefine/>
     <w:uiPriority w:val="99"/>
     <w:qFormat/>
-    <w:rsid w:val="00AF25DF"/>
+    <w:rsid w:val="001D5753"/>
     <w:pPr>
       <w:keepNext/>
       <w:keepLines/>
@@ -10141,7 +10218,7 @@
     <w:link w:val="Heading1"/>
     <w:uiPriority w:val="99"/>
     <w:locked/>
-    <w:rsid w:val="00AF25DF"/>
+    <w:rsid w:val="001D5753"/>
     <w:rPr>
       <w:rFonts w:ascii="Cambria" w:hAnsi="Cambria" w:cs="Times New Roman"/>
       <w:b/>
@@ -10975,7 +11052,7 @@
 </file>
 
 <file path=customXml/itemProps1.xml><?xml version="1.0" encoding="utf-8"?>
-<ds:datastoreItem xmlns:ds="http://schemas.openxmlformats.org/officeDocument/2006/customXml" ds:itemID="{71C76451-8B54-494D-8693-D19146ABBAC0}">
+<ds:datastoreItem xmlns:ds="http://schemas.openxmlformats.org/officeDocument/2006/customXml" ds:itemID="{2988CE91-1086-475E-AA1A-1D6CF03C2044}">
   <ds:schemaRefs>
     <ds:schemaRef ds:uri="http://schemas.openxmlformats.org/officeDocument/2006/bibliography"/>
   </ds:schemaRefs>

</xml_diff>